<commit_message>
dokoceny nejaky checky jak pro word tak writer
</commit_message>
<xml_diff>
--- a/studentF.docx
+++ b/studentF.docx
@@ -1693,12 +1693,9 @@
         <w:pStyle w:val="uvodni-autor"/>
         <w:jc w:val="both"/>
         <w:sectPr>
-          <w:headerReference w:type="even" r:id="rId8"/>
-          <w:headerReference w:type="default" r:id="rId9"/>
-          <w:footerReference w:type="even" r:id="rId10"/>
-          <w:footerReference w:type="default" r:id="rId11"/>
-          <w:headerReference w:type="first" r:id="rId12"/>
-          <w:footerReference w:type="first" r:id="rId13"/>
+          <w:headerReference w:type="default" r:id="rId8"/>
+          <w:footerReference w:type="even" r:id="rId9"/>
+          <w:footerReference w:type="default" r:id="rId10"/>
           <w:pgSz w:w="11905" w:h="16837"/>
           <w:pgMar w:top="1440" w:right="1440" w:bottom="1440" w:left="1440" w:header="720" w:footer="720" w:gutter="0"/>
           <w:cols w:space="720"/>
@@ -1706,9 +1703,6 @@
       </w:pPr>
     </w:p>
     <w:p>
-      <w:pPr>
-        <w:pStyle w:val="Nadpis1"/>
-      </w:pPr>
       <w:bookmarkStart w:id="0" w:name="_Toc217925691"/>
       <w:bookmarkStart w:id="1" w:name="_Toc217932281"/>
       <w:bookmarkStart w:id="2" w:name="_Toc217935657"/>
@@ -3205,7 +3199,7 @@
                     <pic:cNvPicPr/>
                   </pic:nvPicPr>
                   <pic:blipFill>
-                    <a:blip r:embed="rId14">
+                    <a:blip r:embed="rId11">
                       <a:extLst>
                         <a:ext uri="{28A0092B-C50C-407E-A947-70E740481C1C}">
                           <a14:useLocalDpi xmlns:a14="http://schemas.microsoft.com/office/drawing/2010/main" val="0"/>
@@ -6546,7 +6540,7 @@
                     <pic:cNvPicPr/>
                   </pic:nvPicPr>
                   <pic:blipFill>
-                    <a:blip r:embed="rId15">
+                    <a:blip r:embed="rId12">
                       <a:extLst>
                         <a:ext uri="{28A0092B-C50C-407E-A947-70E740481C1C}">
                           <a14:useLocalDpi xmlns:a14="http://schemas.microsoft.com/office/drawing/2010/main" val="0"/>
@@ -17234,8 +17228,8 @@
           <w:b/>
         </w:rPr>
         <w:sectPr>
-          <w:headerReference w:type="default" r:id="rId16"/>
-          <w:footerReference w:type="default" r:id="rId17"/>
+          <w:headerReference w:type="default" r:id="rId13"/>
+          <w:footerReference w:type="default" r:id="rId14"/>
           <w:pgSz w:w="11905" w:h="16837"/>
           <w:pgMar w:top="1440" w:right="1440" w:bottom="1440" w:left="1440" w:header="720" w:footer="720" w:gutter="0"/>
           <w:cols w:space="720"/>
@@ -17495,8 +17489,8 @@
       </w:pPr>
     </w:p>
     <w:sectPr>
-      <w:headerReference w:type="default" r:id="rId18"/>
-      <w:footerReference w:type="default" r:id="rId19"/>
+      <w:headerReference w:type="default" r:id="rId15"/>
+      <w:footerReference w:type="default" r:id="rId16"/>
       <w:pgSz w:w="11905" w:h="16837"/>
       <w:pgMar w:top="1440" w:right="1440" w:bottom="1440" w:left="1440" w:header="720" w:footer="720" w:gutter="0"/>
       <w:cols w:space="720"/>
@@ -17703,16 +17697,6 @@
 
 <file path=word/footer3.xml><?xml version="1.0" encoding="utf-8"?>
 <w:ftr xmlns:wpc="http://schemas.microsoft.com/office/word/2010/wordprocessingCanvas" xmlns:cx="http://schemas.microsoft.com/office/drawing/2014/chartex" xmlns:cx1="http://schemas.microsoft.com/office/drawing/2015/9/8/chartex" xmlns:cx2="http://schemas.microsoft.com/office/drawing/2015/10/21/chartex" xmlns:cx3="http://schemas.microsoft.com/office/drawing/2016/5/9/chartex" xmlns:cx4="http://schemas.microsoft.com/office/drawing/2016/5/10/chartex" xmlns:cx5="http://schemas.microsoft.com/office/drawing/2016/5/11/chartex" xmlns:cx6="http://schemas.microsoft.com/office/drawing/2016/5/12/chartex" xmlns:cx7="http://schemas.microsoft.com/office/drawing/2016/5/13/chartex" xmlns:cx8="http://schemas.microsoft.com/office/drawing/2016/5/14/chartex" xmlns:mc="http://schemas.openxmlformats.org/markup-compatibility/2006" xmlns:aink="http://schemas.microsoft.com/office/drawing/2016/ink" xmlns:am3d="http://schemas.microsoft.com/office/drawing/2017/model3d" xmlns:o="urn:schemas-microsoft-com:office:office" xmlns:oel="http://schemas.microsoft.com/office/2019/extlst" xmlns:r="http://schemas.openxmlformats.org/officeDocument/2006/relationships" xmlns:m="http://schemas.openxmlformats.org/officeDocument/2006/math" xmlns:v="urn:schemas-microsoft-com:vml" xmlns:wp14="http://schemas.microsoft.com/office/word/2010/wordprocessingDrawing" xmlns:wp="http://schemas.openxmlformats.org/drawingml/2006/wordprocessingDrawing" xmlns:w10="urn:schemas-microsoft-com:office:word" xmlns:w="http://schemas.openxmlformats.org/wordprocessingml/2006/main" xmlns:w14="http://schemas.microsoft.com/office/word/2010/wordml" xmlns:w15="http://schemas.microsoft.com/office/word/2012/wordml" xmlns:w16cex="http://schemas.microsoft.com/office/word/2018/wordml/cex" xmlns:w16cid="http://schemas.microsoft.com/office/word/2016/wordml/cid" xmlns:w16="http://schemas.microsoft.com/office/word/2018/wordml" xmlns:w16du="http://schemas.microsoft.com/office/word/2023/wordml/word16du" xmlns:w16sdtdh="http://schemas.microsoft.com/office/word/2020/wordml/sdtdatahash" xmlns:w16sdtfl="http://schemas.microsoft.com/office/word/2024/wordml/sdtformatlock" xmlns:w16se="http://schemas.microsoft.com/office/word/2015/wordml/symex" xmlns:wpg="http://schemas.microsoft.com/office/word/2010/wordprocessingGroup" xmlns:wpi="http://schemas.microsoft.com/office/word/2010/wordprocessingInk" xmlns:wne="http://schemas.microsoft.com/office/word/2006/wordml" xmlns:wps="http://schemas.microsoft.com/office/word/2010/wordprocessingShape" mc:Ignorable="w14 w15 w16se w16cid w16 w16cex w16sdtdh w16sdtfl w16du wp14">
-  <w:p>
-    <w:pPr>
-      <w:pStyle w:val="Zpat"/>
-    </w:pPr>
-  </w:p>
-</w:ftr>
-</file>
-
-<file path=word/footer4.xml><?xml version="1.0" encoding="utf-8"?>
-<w:ftr xmlns:wpc="http://schemas.microsoft.com/office/word/2010/wordprocessingCanvas" xmlns:cx="http://schemas.microsoft.com/office/drawing/2014/chartex" xmlns:cx1="http://schemas.microsoft.com/office/drawing/2015/9/8/chartex" xmlns:cx2="http://schemas.microsoft.com/office/drawing/2015/10/21/chartex" xmlns:cx3="http://schemas.microsoft.com/office/drawing/2016/5/9/chartex" xmlns:cx4="http://schemas.microsoft.com/office/drawing/2016/5/10/chartex" xmlns:cx5="http://schemas.microsoft.com/office/drawing/2016/5/11/chartex" xmlns:cx6="http://schemas.microsoft.com/office/drawing/2016/5/12/chartex" xmlns:cx7="http://schemas.microsoft.com/office/drawing/2016/5/13/chartex" xmlns:cx8="http://schemas.microsoft.com/office/drawing/2016/5/14/chartex" xmlns:mc="http://schemas.openxmlformats.org/markup-compatibility/2006" xmlns:aink="http://schemas.microsoft.com/office/drawing/2016/ink" xmlns:am3d="http://schemas.microsoft.com/office/drawing/2017/model3d" xmlns:o="urn:schemas-microsoft-com:office:office" xmlns:oel="http://schemas.microsoft.com/office/2019/extlst" xmlns:r="http://schemas.openxmlformats.org/officeDocument/2006/relationships" xmlns:m="http://schemas.openxmlformats.org/officeDocument/2006/math" xmlns:v="urn:schemas-microsoft-com:vml" xmlns:wp14="http://schemas.microsoft.com/office/word/2010/wordprocessingDrawing" xmlns:wp="http://schemas.openxmlformats.org/drawingml/2006/wordprocessingDrawing" xmlns:w10="urn:schemas-microsoft-com:office:word" xmlns:w="http://schemas.openxmlformats.org/wordprocessingml/2006/main" xmlns:w14="http://schemas.microsoft.com/office/word/2010/wordml" xmlns:w15="http://schemas.microsoft.com/office/word/2012/wordml" xmlns:w16cex="http://schemas.microsoft.com/office/word/2018/wordml/cex" xmlns:w16cid="http://schemas.microsoft.com/office/word/2016/wordml/cid" xmlns:w16="http://schemas.microsoft.com/office/word/2018/wordml" xmlns:w16du="http://schemas.microsoft.com/office/word/2023/wordml/word16du" xmlns:w16sdtdh="http://schemas.microsoft.com/office/word/2020/wordml/sdtdatahash" xmlns:w16sdtfl="http://schemas.microsoft.com/office/word/2024/wordml/sdtformatlock" xmlns:w16se="http://schemas.microsoft.com/office/word/2015/wordml/symex" xmlns:wpg="http://schemas.microsoft.com/office/word/2010/wordprocessingGroup" xmlns:wpi="http://schemas.microsoft.com/office/word/2010/wordprocessingInk" xmlns:wne="http://schemas.microsoft.com/office/word/2006/wordml" xmlns:wps="http://schemas.microsoft.com/office/word/2010/wordprocessingShape" mc:Ignorable="w14 w15 w16se w16cid w16 w16cex w16sdtdh w16sdtfl w16du wp14">
   <w:sdt>
     <w:sdtPr>
       <w:rPr>
@@ -17784,7 +17768,7 @@
 </w:ftr>
 </file>
 
-<file path=word/footer5.xml><?xml version="1.0" encoding="utf-8"?>
+<file path=word/footer4.xml><?xml version="1.0" encoding="utf-8"?>
 <w:ftr xmlns:wpc="http://schemas.microsoft.com/office/word/2010/wordprocessingCanvas" xmlns:cx="http://schemas.microsoft.com/office/drawing/2014/chartex" xmlns:cx1="http://schemas.microsoft.com/office/drawing/2015/9/8/chartex" xmlns:cx2="http://schemas.microsoft.com/office/drawing/2015/10/21/chartex" xmlns:cx3="http://schemas.microsoft.com/office/drawing/2016/5/9/chartex" xmlns:cx4="http://schemas.microsoft.com/office/drawing/2016/5/10/chartex" xmlns:cx5="http://schemas.microsoft.com/office/drawing/2016/5/11/chartex" xmlns:cx6="http://schemas.microsoft.com/office/drawing/2016/5/12/chartex" xmlns:cx7="http://schemas.microsoft.com/office/drawing/2016/5/13/chartex" xmlns:cx8="http://schemas.microsoft.com/office/drawing/2016/5/14/chartex" xmlns:mc="http://schemas.openxmlformats.org/markup-compatibility/2006" xmlns:aink="http://schemas.microsoft.com/office/drawing/2016/ink" xmlns:am3d="http://schemas.microsoft.com/office/drawing/2017/model3d" xmlns:o="urn:schemas-microsoft-com:office:office" xmlns:oel="http://schemas.microsoft.com/office/2019/extlst" xmlns:r="http://schemas.openxmlformats.org/officeDocument/2006/relationships" xmlns:m="http://schemas.openxmlformats.org/officeDocument/2006/math" xmlns:v="urn:schemas-microsoft-com:vml" xmlns:wp14="http://schemas.microsoft.com/office/word/2010/wordprocessingDrawing" xmlns:wp="http://schemas.openxmlformats.org/drawingml/2006/wordprocessingDrawing" xmlns:w10="urn:schemas-microsoft-com:office:word" xmlns:w="http://schemas.openxmlformats.org/wordprocessingml/2006/main" xmlns:w14="http://schemas.microsoft.com/office/word/2010/wordml" xmlns:w15="http://schemas.microsoft.com/office/word/2012/wordml" xmlns:w16cex="http://schemas.microsoft.com/office/word/2018/wordml/cex" xmlns:w16cid="http://schemas.microsoft.com/office/word/2016/wordml/cid" xmlns:w16="http://schemas.microsoft.com/office/word/2018/wordml" xmlns:w16du="http://schemas.microsoft.com/office/word/2023/wordml/word16du" xmlns:w16sdtdh="http://schemas.microsoft.com/office/word/2020/wordml/sdtdatahash" xmlns:w16sdtfl="http://schemas.microsoft.com/office/word/2024/wordml/sdtformatlock" xmlns:w16se="http://schemas.microsoft.com/office/word/2015/wordml/symex" xmlns:wpg="http://schemas.microsoft.com/office/word/2010/wordprocessingGroup" xmlns:wpi="http://schemas.microsoft.com/office/word/2010/wordprocessingInk" xmlns:wne="http://schemas.microsoft.com/office/word/2006/wordml" xmlns:wps="http://schemas.microsoft.com/office/word/2010/wordprocessingShape" mc:Ignorable="w14 w15 w16se w16cid w16 w16cex w16sdtdh w16sdtfl w16du wp14">
   <w:sdt>
     <w:sdtPr>
@@ -17887,6 +17871,14 @@
   <w:p>
     <w:pPr>
       <w:pStyle w:val="Zhlav"/>
+      <w:tabs>
+        <w:tab w:val="clear" w:pos="4536"/>
+        <w:tab w:val="clear" w:pos="9072"/>
+        <w:tab w:val="left" w:pos="1133"/>
+      </w:tabs>
+      <w:rPr>
+        <w:lang w:val="cs-CZ"/>
+      </w:rPr>
     </w:pPr>
   </w:p>
 </w:hdr>
@@ -17906,45 +17898,11 @@
         <w:lang w:val="cs-CZ"/>
       </w:rPr>
     </w:pPr>
-    <w:r>
-      <w:rPr>
-        <w:lang w:val="cs-CZ"/>
-      </w:rPr>
-      <w:t>Ahoj</w:t>
-    </w:r>
   </w:p>
 </w:hdr>
 </file>
 
 <file path=word/header3.xml><?xml version="1.0" encoding="utf-8"?>
-<w:hdr xmlns:wpc="http://schemas.microsoft.com/office/word/2010/wordprocessingCanvas" xmlns:cx="http://schemas.microsoft.com/office/drawing/2014/chartex" xmlns:cx1="http://schemas.microsoft.com/office/drawing/2015/9/8/chartex" xmlns:cx2="http://schemas.microsoft.com/office/drawing/2015/10/21/chartex" xmlns:cx3="http://schemas.microsoft.com/office/drawing/2016/5/9/chartex" xmlns:cx4="http://schemas.microsoft.com/office/drawing/2016/5/10/chartex" xmlns:cx5="http://schemas.microsoft.com/office/drawing/2016/5/11/chartex" xmlns:cx6="http://schemas.microsoft.com/office/drawing/2016/5/12/chartex" xmlns:cx7="http://schemas.microsoft.com/office/drawing/2016/5/13/chartex" xmlns:cx8="http://schemas.microsoft.com/office/drawing/2016/5/14/chartex" xmlns:mc="http://schemas.openxmlformats.org/markup-compatibility/2006" xmlns:aink="http://schemas.microsoft.com/office/drawing/2016/ink" xmlns:am3d="http://schemas.microsoft.com/office/drawing/2017/model3d" xmlns:o="urn:schemas-microsoft-com:office:office" xmlns:oel="http://schemas.microsoft.com/office/2019/extlst" xmlns:r="http://schemas.openxmlformats.org/officeDocument/2006/relationships" xmlns:m="http://schemas.openxmlformats.org/officeDocument/2006/math" xmlns:v="urn:schemas-microsoft-com:vml" xmlns:wp14="http://schemas.microsoft.com/office/word/2010/wordprocessingDrawing" xmlns:wp="http://schemas.openxmlformats.org/drawingml/2006/wordprocessingDrawing" xmlns:w10="urn:schemas-microsoft-com:office:word" xmlns:w="http://schemas.openxmlformats.org/wordprocessingml/2006/main" xmlns:w14="http://schemas.microsoft.com/office/word/2010/wordml" xmlns:w15="http://schemas.microsoft.com/office/word/2012/wordml" xmlns:w16cex="http://schemas.microsoft.com/office/word/2018/wordml/cex" xmlns:w16cid="http://schemas.microsoft.com/office/word/2016/wordml/cid" xmlns:w16="http://schemas.microsoft.com/office/word/2018/wordml" xmlns:w16du="http://schemas.microsoft.com/office/word/2023/wordml/word16du" xmlns:w16sdtdh="http://schemas.microsoft.com/office/word/2020/wordml/sdtdatahash" xmlns:w16sdtfl="http://schemas.microsoft.com/office/word/2024/wordml/sdtformatlock" xmlns:w16se="http://schemas.microsoft.com/office/word/2015/wordml/symex" xmlns:wpg="http://schemas.microsoft.com/office/word/2010/wordprocessingGroup" xmlns:wpi="http://schemas.microsoft.com/office/word/2010/wordprocessingInk" xmlns:wne="http://schemas.microsoft.com/office/word/2006/wordml" xmlns:wps="http://schemas.microsoft.com/office/word/2010/wordprocessingShape" mc:Ignorable="w14 w15 w16se w16cid w16 w16cex w16sdtdh w16sdtfl w16du wp14">
-  <w:p>
-    <w:pPr>
-      <w:pStyle w:val="Zhlav"/>
-    </w:pPr>
-  </w:p>
-</w:hdr>
-</file>
-
-<file path=word/header4.xml><?xml version="1.0" encoding="utf-8"?>
-<w:hdr xmlns:wpc="http://schemas.microsoft.com/office/word/2010/wordprocessingCanvas" xmlns:cx="http://schemas.microsoft.com/office/drawing/2014/chartex" xmlns:cx1="http://schemas.microsoft.com/office/drawing/2015/9/8/chartex" xmlns:cx2="http://schemas.microsoft.com/office/drawing/2015/10/21/chartex" xmlns:cx3="http://schemas.microsoft.com/office/drawing/2016/5/9/chartex" xmlns:cx4="http://schemas.microsoft.com/office/drawing/2016/5/10/chartex" xmlns:cx5="http://schemas.microsoft.com/office/drawing/2016/5/11/chartex" xmlns:cx6="http://schemas.microsoft.com/office/drawing/2016/5/12/chartex" xmlns:cx7="http://schemas.microsoft.com/office/drawing/2016/5/13/chartex" xmlns:cx8="http://schemas.microsoft.com/office/drawing/2016/5/14/chartex" xmlns:mc="http://schemas.openxmlformats.org/markup-compatibility/2006" xmlns:aink="http://schemas.microsoft.com/office/drawing/2016/ink" xmlns:am3d="http://schemas.microsoft.com/office/drawing/2017/model3d" xmlns:o="urn:schemas-microsoft-com:office:office" xmlns:oel="http://schemas.microsoft.com/office/2019/extlst" xmlns:r="http://schemas.openxmlformats.org/officeDocument/2006/relationships" xmlns:m="http://schemas.openxmlformats.org/officeDocument/2006/math" xmlns:v="urn:schemas-microsoft-com:vml" xmlns:wp14="http://schemas.microsoft.com/office/word/2010/wordprocessingDrawing" xmlns:wp="http://schemas.openxmlformats.org/drawingml/2006/wordprocessingDrawing" xmlns:w10="urn:schemas-microsoft-com:office:word" xmlns:w="http://schemas.openxmlformats.org/wordprocessingml/2006/main" xmlns:w14="http://schemas.microsoft.com/office/word/2010/wordml" xmlns:w15="http://schemas.microsoft.com/office/word/2012/wordml" xmlns:w16cex="http://schemas.microsoft.com/office/word/2018/wordml/cex" xmlns:w16cid="http://schemas.microsoft.com/office/word/2016/wordml/cid" xmlns:w16="http://schemas.microsoft.com/office/word/2018/wordml" xmlns:w16du="http://schemas.microsoft.com/office/word/2023/wordml/word16du" xmlns:w16sdtdh="http://schemas.microsoft.com/office/word/2020/wordml/sdtdatahash" xmlns:w16sdtfl="http://schemas.microsoft.com/office/word/2024/wordml/sdtformatlock" xmlns:w16se="http://schemas.microsoft.com/office/word/2015/wordml/symex" xmlns:wpg="http://schemas.microsoft.com/office/word/2010/wordprocessingGroup" xmlns:wpi="http://schemas.microsoft.com/office/word/2010/wordprocessingInk" xmlns:wne="http://schemas.microsoft.com/office/word/2006/wordml" xmlns:wps="http://schemas.microsoft.com/office/word/2010/wordprocessingShape" mc:Ignorable="w14 w15 w16se w16cid w16 w16cex w16sdtdh w16sdtfl w16du wp14">
-  <w:p>
-    <w:pPr>
-      <w:pStyle w:val="Zhlav"/>
-      <w:tabs>
-        <w:tab w:val="clear" w:pos="4536"/>
-        <w:tab w:val="clear" w:pos="9072"/>
-        <w:tab w:val="left" w:pos="1133"/>
-      </w:tabs>
-      <w:rPr>
-        <w:lang w:val="cs-CZ"/>
-      </w:rPr>
-    </w:pPr>
-  </w:p>
-</w:hdr>
-</file>
-
-<file path=word/header5.xml><?xml version="1.0" encoding="utf-8"?>
 <w:hdr xmlns:wpc="http://schemas.microsoft.com/office/word/2010/wordprocessingCanvas" xmlns:cx="http://schemas.microsoft.com/office/drawing/2014/chartex" xmlns:cx1="http://schemas.microsoft.com/office/drawing/2015/9/8/chartex" xmlns:cx2="http://schemas.microsoft.com/office/drawing/2015/10/21/chartex" xmlns:cx3="http://schemas.microsoft.com/office/drawing/2016/5/9/chartex" xmlns:cx4="http://schemas.microsoft.com/office/drawing/2016/5/10/chartex" xmlns:cx5="http://schemas.microsoft.com/office/drawing/2016/5/11/chartex" xmlns:cx6="http://schemas.microsoft.com/office/drawing/2016/5/12/chartex" xmlns:cx7="http://schemas.microsoft.com/office/drawing/2016/5/13/chartex" xmlns:cx8="http://schemas.microsoft.com/office/drawing/2016/5/14/chartex" xmlns:mc="http://schemas.openxmlformats.org/markup-compatibility/2006" xmlns:aink="http://schemas.microsoft.com/office/drawing/2016/ink" xmlns:am3d="http://schemas.microsoft.com/office/drawing/2017/model3d" xmlns:o="urn:schemas-microsoft-com:office:office" xmlns:oel="http://schemas.microsoft.com/office/2019/extlst" xmlns:r="http://schemas.openxmlformats.org/officeDocument/2006/relationships" xmlns:m="http://schemas.openxmlformats.org/officeDocument/2006/math" xmlns:v="urn:schemas-microsoft-com:vml" xmlns:wp14="http://schemas.microsoft.com/office/word/2010/wordprocessingDrawing" xmlns:wp="http://schemas.openxmlformats.org/drawingml/2006/wordprocessingDrawing" xmlns:w10="urn:schemas-microsoft-com:office:word" xmlns:w="http://schemas.openxmlformats.org/wordprocessingml/2006/main" xmlns:w14="http://schemas.microsoft.com/office/word/2010/wordml" xmlns:w15="http://schemas.microsoft.com/office/word/2012/wordml" xmlns:w16cex="http://schemas.microsoft.com/office/word/2018/wordml/cex" xmlns:w16cid="http://schemas.microsoft.com/office/word/2016/wordml/cid" xmlns:w16="http://schemas.microsoft.com/office/word/2018/wordml" xmlns:w16du="http://schemas.microsoft.com/office/word/2023/wordml/word16du" xmlns:w16sdtdh="http://schemas.microsoft.com/office/word/2020/wordml/sdtdatahash" xmlns:w16sdtfl="http://schemas.microsoft.com/office/word/2024/wordml/sdtformatlock" xmlns:w16se="http://schemas.microsoft.com/office/word/2015/wordml/symex" xmlns:wpg="http://schemas.microsoft.com/office/word/2010/wordprocessingGroup" xmlns:wpi="http://schemas.microsoft.com/office/word/2010/wordprocessingInk" xmlns:wne="http://schemas.microsoft.com/office/word/2006/wordml" xmlns:wps="http://schemas.microsoft.com/office/word/2010/wordprocessingShape" mc:Ignorable="w14 w15 w16se w16cid w16 w16cex w16sdtdh w16sdtfl w16du wp14">
   <w:p>
     <w:pPr>

</xml_diff>